<commit_message>
Change file name and add first function
</commit_message>
<xml_diff>
--- a/Guideline.docx
+++ b/Guideline.docx
@@ -532,64 +532,7 @@
           <w:rFonts w:ascii="Assistant" w:hAnsi="Assistant" w:cs="Assistant"/>
           <w:lang w:val="en-US"/>
         </w:rPr>
-        <w:t>3</w:t>
-      </w:r>
-      <w:r>
-        <w:rPr>
-          <w:rFonts w:ascii="Assistant" w:hAnsi="Assistant" w:cs="Assistant"/>
-          <w:lang w:val="en-US"/>
-        </w:rPr>
-        <w:t xml:space="preserve">. </w:t>
-      </w:r>
-      <w:r>
-        <w:rPr>
-          <w:rFonts w:ascii="Assistant" w:hAnsi="Assistant" w:cs="Assistant"/>
-          <w:lang w:val="en-US"/>
-        </w:rPr>
-        <w:t xml:space="preserve">Filtering - </w:t>
-      </w:r>
-      <w:r>
-        <w:rPr>
-          <w:rFonts w:ascii="Assistant" w:hAnsi="Assistant" w:cs="Assistant"/>
-          <w:lang w:val="en-US"/>
-        </w:rPr>
-        <w:t>Not all the mutations will be added</w:t>
-      </w:r>
-      <w:r>
-        <w:rPr>
-          <w:rFonts w:ascii="Assistant" w:hAnsi="Assistant" w:cs="Assistant"/>
-          <w:lang w:val="en-US"/>
-        </w:rPr>
-        <w:t xml:space="preserve"> to the final analysis</w:t>
-      </w:r>
-      <w:r>
-        <w:rPr>
-          <w:rFonts w:ascii="Assistant" w:hAnsi="Assistant" w:cs="Assistant"/>
-          <w:lang w:val="en-US"/>
-        </w:rPr>
-        <w:t>,</w:t>
-      </w:r>
-      <w:r>
-        <w:rPr>
-          <w:rFonts w:ascii="Assistant" w:hAnsi="Assistant" w:cs="Assistant"/>
-          <w:lang w:val="en-US"/>
-        </w:rPr>
-        <w:t xml:space="preserve"> I</w:t>
-      </w:r>
-      <w:r>
-        <w:rPr>
-          <w:rFonts w:ascii="Assistant" w:hAnsi="Assistant" w:cs="Assistant"/>
-          <w:lang w:val="en-US"/>
-        </w:rPr>
-        <w:t xml:space="preserve"> need to define </w:t>
-      </w:r>
-      <w:proofErr w:type="gramStart"/>
-      <w:r>
-        <w:rPr>
-          <w:rFonts w:ascii="Assistant" w:hAnsi="Assistant" w:cs="Assistant"/>
-          <w:lang w:val="en-US"/>
-        </w:rPr>
-        <w:t xml:space="preserve">a </w:t>
+        <w:t xml:space="preserve">3. Filtering - Not all the mutations will be added to the final analysis, I need to define </w:t>
       </w:r>
       <w:r>
         <w:rPr>
@@ -598,7 +541,6 @@
         </w:rPr>
         <w:t>many cutoffs</w:t>
       </w:r>
-      <w:proofErr w:type="gramEnd"/>
       <w:r>
         <w:rPr>
           <w:rFonts w:ascii="Assistant" w:hAnsi="Assistant" w:cs="Assistant"/>
@@ -676,14 +618,7 @@
           <w:rFonts w:ascii="Assistant" w:hAnsi="Assistant" w:cs="Assistant"/>
           <w:lang w:val="en-US"/>
         </w:rPr>
-        <w:t xml:space="preserve">1. </w:t>
-      </w:r>
-      <w:r>
-        <w:rPr>
-          <w:rFonts w:ascii="Assistant" w:hAnsi="Assistant" w:cs="Assistant"/>
-          <w:lang w:val="en-US"/>
-        </w:rPr>
-        <w:t xml:space="preserve">Our First analysis is </w:t>
+        <w:t xml:space="preserve">1. Our First analysis is </w:t>
       </w:r>
       <w:r>
         <w:rPr>
@@ -828,6 +763,15 @@
         <w:lastRenderedPageBreak/>
         <w:t>along the genome, and the Y axis will show the frequency of each mutation. This graph will also include a map of the different areas along the genome.</w:t>
       </w:r>
+    </w:p>
+    <w:p>
+      <w:pPr>
+        <w:ind w:right="-142" w:hanging="360"/>
+        <w:rPr>
+          <w:rFonts w:ascii="Assistant" w:hAnsi="Assistant" w:cs="Assistant"/>
+          <w:lang w:val="en-US"/>
+        </w:rPr>
+      </w:pPr>
     </w:p>
     <w:p>
       <w:pPr>

</xml_diff>